<commit_message>
Update Requirement Analysis document+
</commit_message>
<xml_diff>
--- a/Doc/Requirement Analysis.docx
+++ b/Doc/Requirement Analysis.docx
@@ -368,10 +368,7 @@
         </w:numPr>
       </w:pPr>
       <w:r>
-        <w:t>V</w:t>
-      </w:r>
-      <w:r>
-        <w:t>alue</w:t>
+        <w:t>unique</w:t>
       </w:r>
     </w:p>
     <w:p>

</xml_diff>